<commit_message>
3rd assignment completed commit
</commit_message>
<xml_diff>
--- a/assignment_3.docx
+++ b/assignment_3.docx
@@ -335,8 +335,6 @@
       <w:r>
         <w:t xml:space="preserve"> and function call is invoking / calling that function for execution of the codes which has been written inside that function. </w:t>
       </w:r>
-      <w:bookmarkStart w:id="0" w:name="_GoBack"/>
-      <w:bookmarkEnd w:id="0"/>
     </w:p>
     <w:p>
       <w:pPr>
@@ -427,9 +425,20 @@
           <w:szCs w:val="27"/>
           <w:shd w:val="clear" w:color="auto" w:fill="FFFFFF"/>
         </w:rPr>
-        <w:t xml:space="preserve"> There i</w:t>
-      </w:r>
-      <w:r>
+        <w:t xml:space="preserve"> There is only one global Python scope per program execution. This scope remains in existence until the program terminates and all its names are forgotten.</w:t>
+      </w:r>
+    </w:p>
+    <w:p>
+      <w:pPr>
+        <w:pStyle w:val="ListParagraph"/>
+        <w:rPr>
+          <w:b/>
+        </w:rPr>
+      </w:pPr>
+    </w:p>
+    <w:p>
+      <w:pPr>
+        <w:pStyle w:val="ListParagraph"/>
         <w:rPr>
           <w:rFonts w:ascii="Segoe UI" w:hAnsi="Segoe UI" w:cs="Segoe UI"/>
           <w:color w:val="222222"/>
@@ -437,8 +446,7 @@
           <w:szCs w:val="27"/>
           <w:shd w:val="clear" w:color="auto" w:fill="FFFFFF"/>
         </w:rPr>
-        <w:t>s only one global Python scope per program execution. This scope remains in existence until the program terminates and all its names are forgotten</w:t>
-      </w:r>
+      </w:pPr>
       <w:r>
         <w:rPr>
           <w:rFonts w:ascii="Segoe UI" w:hAnsi="Segoe UI" w:cs="Segoe UI"/>
@@ -447,50 +455,9 @@
           <w:szCs w:val="27"/>
           <w:shd w:val="clear" w:color="auto" w:fill="FFFFFF"/>
         </w:rPr>
-        <w:t>.</w:t>
-      </w:r>
-    </w:p>
-    <w:p>
-      <w:pPr>
-        <w:pStyle w:val="ListParagraph"/>
-        <w:rPr>
-          <w:b/>
-        </w:rPr>
-      </w:pPr>
-    </w:p>
-    <w:p>
-      <w:pPr>
-        <w:pStyle w:val="ListParagraph"/>
-        <w:rPr>
-          <w:b/>
-        </w:rPr>
-      </w:pPr>
-      <w:r>
-        <w:rPr>
-          <w:b/>
-        </w:rPr>
         <w:t xml:space="preserve">Local </w:t>
       </w:r>
       <w:proofErr w:type="gramStart"/>
-      <w:r>
-        <w:rPr>
-          <w:b/>
-        </w:rPr>
-        <w:t xml:space="preserve">Scope </w:t>
-      </w:r>
-      <w:r>
-        <w:rPr>
-          <w:b/>
-        </w:rPr>
-        <w:t>:</w:t>
-      </w:r>
-      <w:proofErr w:type="gramEnd"/>
-      <w:r>
-        <w:rPr>
-          <w:b/>
-        </w:rPr>
-        <w:t xml:space="preserve"> </w:t>
-      </w:r>
       <w:r>
         <w:rPr>
           <w:rFonts w:ascii="Segoe UI" w:hAnsi="Segoe UI" w:cs="Segoe UI"/>
@@ -499,7 +466,7 @@
           <w:szCs w:val="27"/>
           <w:shd w:val="clear" w:color="auto" w:fill="FFFFFF"/>
         </w:rPr>
-        <w:t>A</w:t>
+        <w:t xml:space="preserve">Scope </w:t>
       </w:r>
       <w:r>
         <w:rPr>
@@ -509,8 +476,693 @@
           <w:szCs w:val="27"/>
           <w:shd w:val="clear" w:color="auto" w:fill="FFFFFF"/>
         </w:rPr>
+        <w:t>:</w:t>
+      </w:r>
+      <w:proofErr w:type="gramEnd"/>
+      <w:r>
+        <w:rPr>
+          <w:rFonts w:ascii="Segoe UI" w:hAnsi="Segoe UI" w:cs="Segoe UI"/>
+          <w:color w:val="222222"/>
+          <w:sz w:val="27"/>
+          <w:szCs w:val="27"/>
+          <w:shd w:val="clear" w:color="auto" w:fill="FFFFFF"/>
+        </w:rPr>
+        <w:t xml:space="preserve"> </w:t>
+      </w:r>
+      <w:r>
+        <w:rPr>
+          <w:rFonts w:ascii="Segoe UI" w:hAnsi="Segoe UI" w:cs="Segoe UI"/>
+          <w:color w:val="222222"/>
+          <w:sz w:val="27"/>
+          <w:szCs w:val="27"/>
+          <w:shd w:val="clear" w:color="auto" w:fill="FFFFFF"/>
+        </w:rPr>
+        <w:t>A</w:t>
+      </w:r>
+      <w:r>
+        <w:rPr>
+          <w:rFonts w:ascii="Segoe UI" w:hAnsi="Segoe UI" w:cs="Segoe UI"/>
+          <w:color w:val="222222"/>
+          <w:sz w:val="27"/>
+          <w:szCs w:val="27"/>
+          <w:shd w:val="clear" w:color="auto" w:fill="FFFFFF"/>
+        </w:rPr>
         <w:t xml:space="preserve"> local scope is created whenever a function is called.</w:t>
       </w:r>
+    </w:p>
+    <w:p>
+      <w:pPr>
+        <w:pStyle w:val="ListParagraph"/>
+        <w:rPr>
+          <w:b/>
+        </w:rPr>
+      </w:pPr>
+      <w:bookmarkStart w:id="0" w:name="_GoBack"/>
+      <w:bookmarkEnd w:id="0"/>
+    </w:p>
+    <w:p>
+      <w:pPr>
+        <w:pStyle w:val="ListParagraph"/>
+        <w:numPr>
+          <w:ilvl w:val="0"/>
+          <w:numId w:val="1"/>
+        </w:numPr>
+        <w:rPr>
+          <w:b/>
+        </w:rPr>
+      </w:pPr>
+      <w:r>
+        <w:rPr>
+          <w:b/>
+        </w:rPr>
+        <w:t>What happens to variables in a local scope when the function call returns?</w:t>
+      </w:r>
+    </w:p>
+    <w:p>
+      <w:pPr>
+        <w:ind w:left="720"/>
+      </w:pPr>
+      <w:proofErr w:type="spellStart"/>
+      <w:r>
+        <w:t>Ans</w:t>
+      </w:r>
+      <w:proofErr w:type="spellEnd"/>
+      <w:r>
+        <w:t xml:space="preserve">: </w:t>
+      </w:r>
+    </w:p>
+    <w:p>
+      <w:pPr>
+        <w:ind w:left="720"/>
+      </w:pPr>
+      <w:r>
+        <w:lastRenderedPageBreak/>
+        <w:t>T</w:t>
+      </w:r>
+      <w:r>
+        <w:t>he variable in local scope is destroyed when the function call returns and all the variables are forgotten.</w:t>
+      </w:r>
+    </w:p>
+    <w:p>
+      <w:pPr>
+        <w:pStyle w:val="ListParagraph"/>
+        <w:numPr>
+          <w:ilvl w:val="0"/>
+          <w:numId w:val="1"/>
+        </w:numPr>
+        <w:rPr>
+          <w:b/>
+        </w:rPr>
+      </w:pPr>
+      <w:r>
+        <w:rPr>
+          <w:b/>
+        </w:rPr>
+        <w:t>What is the concept of a return value? Is it possible to have a return value in an expression?</w:t>
+      </w:r>
+    </w:p>
+    <w:p>
+      <w:pPr>
+        <w:pStyle w:val="ListParagraph"/>
+        <w:rPr>
+          <w:b/>
+        </w:rPr>
+      </w:pPr>
+      <w:proofErr w:type="spellStart"/>
+      <w:r>
+        <w:rPr>
+          <w:b/>
+        </w:rPr>
+        <w:t>Ans</w:t>
+      </w:r>
+      <w:proofErr w:type="spellEnd"/>
+      <w:r>
+        <w:rPr>
+          <w:b/>
+        </w:rPr>
+        <w:t>:</w:t>
+      </w:r>
+    </w:p>
+    <w:p>
+      <w:pPr>
+        <w:pStyle w:val="ListParagraph"/>
+        <w:rPr>
+          <w:b/>
+        </w:rPr>
+      </w:pPr>
+    </w:p>
+    <w:p>
+      <w:pPr>
+        <w:pStyle w:val="ListParagraph"/>
+      </w:pPr>
+      <w:r>
+        <w:t xml:space="preserve">A function call evaluates to a value which is called return value. </w:t>
+      </w:r>
+    </w:p>
+    <w:p>
+      <w:pPr>
+        <w:pStyle w:val="ListParagraph"/>
+      </w:pPr>
+      <w:r>
+        <w:t>Yes it is possible to have a return value in an expression.</w:t>
+      </w:r>
+    </w:p>
+    <w:p>
+      <w:pPr>
+        <w:pStyle w:val="ListParagraph"/>
+      </w:pPr>
+    </w:p>
+    <w:p>
+      <w:pPr>
+        <w:pStyle w:val="ListParagraph"/>
+        <w:numPr>
+          <w:ilvl w:val="0"/>
+          <w:numId w:val="1"/>
+        </w:numPr>
+        <w:rPr>
+          <w:b/>
+        </w:rPr>
+      </w:pPr>
+      <w:r>
+        <w:rPr>
+          <w:b/>
+        </w:rPr>
+        <w:t>If a function does not have a return statement, what is the return value of a call to that function?</w:t>
+      </w:r>
+    </w:p>
+    <w:p>
+      <w:pPr>
+        <w:ind w:left="720"/>
+        <w:rPr>
+          <w:b/>
+        </w:rPr>
+      </w:pPr>
+      <w:proofErr w:type="spellStart"/>
+      <w:r>
+        <w:rPr>
+          <w:b/>
+        </w:rPr>
+        <w:t>Ans</w:t>
+      </w:r>
+      <w:proofErr w:type="spellEnd"/>
+      <w:r>
+        <w:rPr>
+          <w:b/>
+        </w:rPr>
+        <w:t xml:space="preserve">: </w:t>
+      </w:r>
+    </w:p>
+    <w:p>
+      <w:pPr>
+        <w:ind w:left="720"/>
+      </w:pPr>
+      <w:r>
+        <w:t>When a function does not have explicit return statement the return value is “None”.</w:t>
+      </w:r>
+    </w:p>
+    <w:p>
+      <w:pPr>
+        <w:pStyle w:val="ListParagraph"/>
+        <w:numPr>
+          <w:ilvl w:val="0"/>
+          <w:numId w:val="1"/>
+        </w:numPr>
+        <w:rPr>
+          <w:b/>
+        </w:rPr>
+      </w:pPr>
+      <w:r>
+        <w:rPr>
+          <w:b/>
+        </w:rPr>
+        <w:t>How do you make a function variable refer to the global variable?</w:t>
+      </w:r>
+    </w:p>
+    <w:p>
+      <w:pPr>
+        <w:pStyle w:val="ListParagraph"/>
+        <w:rPr>
+          <w:b/>
+        </w:rPr>
+      </w:pPr>
+    </w:p>
+    <w:p>
+      <w:pPr>
+        <w:pStyle w:val="ListParagraph"/>
+        <w:rPr>
+          <w:b/>
+        </w:rPr>
+      </w:pPr>
+      <w:proofErr w:type="spellStart"/>
+      <w:r>
+        <w:rPr>
+          <w:b/>
+        </w:rPr>
+        <w:t>Ans</w:t>
+      </w:r>
+      <w:proofErr w:type="spellEnd"/>
+      <w:r>
+        <w:rPr>
+          <w:b/>
+        </w:rPr>
+        <w:t>:</w:t>
+      </w:r>
+    </w:p>
+    <w:p>
+      <w:pPr>
+        <w:pStyle w:val="ListParagraph"/>
+        <w:rPr>
+          <w:b/>
+        </w:rPr>
+      </w:pPr>
+    </w:p>
+    <w:p>
+      <w:pPr>
+        <w:pStyle w:val="ListParagraph"/>
+      </w:pPr>
+      <w:r>
+        <w:t>With the help of “Global” statement we make a function variable refer to the global variable.</w:t>
+      </w:r>
+    </w:p>
+    <w:p>
+      <w:pPr>
+        <w:pStyle w:val="ListParagraph"/>
+      </w:pPr>
+    </w:p>
+    <w:p>
+      <w:pPr>
+        <w:pStyle w:val="ListParagraph"/>
+        <w:numPr>
+          <w:ilvl w:val="0"/>
+          <w:numId w:val="1"/>
+        </w:numPr>
+        <w:rPr>
+          <w:b/>
+        </w:rPr>
+      </w:pPr>
+      <w:r>
+        <w:rPr>
+          <w:b/>
+        </w:rPr>
+        <w:t xml:space="preserve">What is the data type of </w:t>
+      </w:r>
+      <w:proofErr w:type="gramStart"/>
+      <w:r>
+        <w:rPr>
+          <w:b/>
+        </w:rPr>
+        <w:t>None</w:t>
+      </w:r>
+      <w:proofErr w:type="gramEnd"/>
+      <w:r>
+        <w:rPr>
+          <w:b/>
+        </w:rPr>
+        <w:t>?</w:t>
+      </w:r>
+    </w:p>
+    <w:p>
+      <w:pPr>
+        <w:ind w:left="720"/>
+        <w:rPr>
+          <w:b/>
+        </w:rPr>
+      </w:pPr>
+      <w:proofErr w:type="spellStart"/>
+      <w:r>
+        <w:rPr>
+          <w:b/>
+        </w:rPr>
+        <w:t>Ans</w:t>
+      </w:r>
+      <w:proofErr w:type="spellEnd"/>
+      <w:r>
+        <w:rPr>
+          <w:b/>
+        </w:rPr>
+        <w:t>:</w:t>
+      </w:r>
+    </w:p>
+    <w:p>
+      <w:pPr>
+        <w:ind w:left="720"/>
+      </w:pPr>
+      <w:r>
+        <w:t>T</w:t>
+      </w:r>
+      <w:r>
+        <w:t xml:space="preserve">he data type of </w:t>
+      </w:r>
+      <w:proofErr w:type="gramStart"/>
+      <w:r>
+        <w:t>None</w:t>
+      </w:r>
+      <w:proofErr w:type="gramEnd"/>
+      <w:r>
+        <w:t xml:space="preserve"> is </w:t>
+      </w:r>
+      <w:proofErr w:type="spellStart"/>
+      <w:r>
+        <w:t>NoneType</w:t>
+      </w:r>
+      <w:proofErr w:type="spellEnd"/>
+      <w:r>
+        <w:t>.</w:t>
+      </w:r>
+    </w:p>
+    <w:p>
+      <w:pPr>
+        <w:pStyle w:val="ListParagraph"/>
+        <w:numPr>
+          <w:ilvl w:val="0"/>
+          <w:numId w:val="1"/>
+        </w:numPr>
+        <w:rPr>
+          <w:b/>
+        </w:rPr>
+      </w:pPr>
+      <w:r>
+        <w:rPr>
+          <w:b/>
+        </w:rPr>
+        <w:t xml:space="preserve">What does the sentence import </w:t>
+      </w:r>
+      <w:proofErr w:type="spellStart"/>
+      <w:r>
+        <w:rPr>
+          <w:b/>
+        </w:rPr>
+        <w:t>areallyourpetsnamederic</w:t>
+      </w:r>
+      <w:proofErr w:type="spellEnd"/>
+      <w:r>
+        <w:rPr>
+          <w:b/>
+        </w:rPr>
+        <w:t xml:space="preserve"> do?</w:t>
+      </w:r>
+    </w:p>
+    <w:p>
+      <w:pPr>
+        <w:pStyle w:val="ListParagraph"/>
+        <w:rPr>
+          <w:b/>
+        </w:rPr>
+      </w:pPr>
+      <w:proofErr w:type="spellStart"/>
+      <w:r>
+        <w:rPr>
+          <w:b/>
+        </w:rPr>
+        <w:t>Ans</w:t>
+      </w:r>
+      <w:proofErr w:type="spellEnd"/>
+      <w:r>
+        <w:rPr>
+          <w:b/>
+        </w:rPr>
+        <w:t>:</w:t>
+      </w:r>
+    </w:p>
+    <w:p>
+      <w:pPr>
+        <w:pStyle w:val="ListParagraph"/>
+        <w:rPr>
+          <w:b/>
+        </w:rPr>
+      </w:pPr>
+    </w:p>
+    <w:p>
+      <w:pPr>
+        <w:pStyle w:val="ListParagraph"/>
+      </w:pPr>
+      <w:r>
+        <w:t xml:space="preserve">This will import the module named </w:t>
+      </w:r>
+      <w:proofErr w:type="spellStart"/>
+      <w:r>
+        <w:t>areallyourpetsnamederic</w:t>
+      </w:r>
+      <w:proofErr w:type="spellEnd"/>
+      <w:r>
+        <w:t>.</w:t>
+      </w:r>
+    </w:p>
+    <w:p>
+      <w:pPr>
+        <w:pStyle w:val="ListParagraph"/>
+      </w:pPr>
+    </w:p>
+    <w:p>
+      <w:pPr>
+        <w:pStyle w:val="ListParagraph"/>
+        <w:numPr>
+          <w:ilvl w:val="0"/>
+          <w:numId w:val="1"/>
+        </w:numPr>
+        <w:rPr>
+          <w:b/>
+        </w:rPr>
+      </w:pPr>
+      <w:r>
+        <w:rPr>
+          <w:b/>
+        </w:rPr>
+        <w:t xml:space="preserve">If you had a </w:t>
+      </w:r>
+      <w:proofErr w:type="gramStart"/>
+      <w:r>
+        <w:rPr>
+          <w:b/>
+        </w:rPr>
+        <w:t>bacon(</w:t>
+      </w:r>
+      <w:proofErr w:type="gramEnd"/>
+      <w:r>
+        <w:rPr>
+          <w:b/>
+        </w:rPr>
+        <w:t>) feature in a spam module, what would you call it after importing spam?</w:t>
+      </w:r>
+    </w:p>
+    <w:p>
+      <w:pPr>
+        <w:pStyle w:val="ListParagraph"/>
+        <w:rPr>
+          <w:b/>
+        </w:rPr>
+      </w:pPr>
+      <w:proofErr w:type="spellStart"/>
+      <w:r>
+        <w:rPr>
+          <w:b/>
+        </w:rPr>
+        <w:t>Ans</w:t>
+      </w:r>
+      <w:proofErr w:type="spellEnd"/>
+      <w:r>
+        <w:rPr>
+          <w:b/>
+        </w:rPr>
+        <w:t xml:space="preserve">: </w:t>
+      </w:r>
+    </w:p>
+    <w:p>
+      <w:pPr>
+        <w:pStyle w:val="ListParagraph"/>
+      </w:pPr>
+      <w:r>
+        <w:t>We will call as follows:</w:t>
+      </w:r>
+    </w:p>
+    <w:p>
+      <w:pPr>
+        <w:pStyle w:val="ListParagraph"/>
+      </w:pPr>
+      <w:proofErr w:type="spellStart"/>
+      <w:proofErr w:type="gramStart"/>
+      <w:r>
+        <w:t>spam.bacon</w:t>
+      </w:r>
+      <w:proofErr w:type="spellEnd"/>
+      <w:r>
+        <w:t>()</w:t>
+      </w:r>
+      <w:proofErr w:type="gramEnd"/>
+    </w:p>
+    <w:p>
+      <w:pPr>
+        <w:pStyle w:val="ListParagraph"/>
+      </w:pPr>
+    </w:p>
+    <w:p>
+      <w:pPr>
+        <w:pStyle w:val="ListParagraph"/>
+        <w:numPr>
+          <w:ilvl w:val="0"/>
+          <w:numId w:val="1"/>
+        </w:numPr>
+        <w:rPr>
+          <w:b/>
+        </w:rPr>
+      </w:pPr>
+      <w:r>
+        <w:rPr>
+          <w:b/>
+        </w:rPr>
+        <w:t>What can you do to save a programme from crashing if it encounters an error?</w:t>
+      </w:r>
+    </w:p>
+    <w:p>
+      <w:pPr>
+        <w:pStyle w:val="ListParagraph"/>
+        <w:rPr>
+          <w:b/>
+        </w:rPr>
+      </w:pPr>
+      <w:proofErr w:type="spellStart"/>
+      <w:r>
+        <w:rPr>
+          <w:b/>
+        </w:rPr>
+        <w:t>Ans</w:t>
+      </w:r>
+      <w:proofErr w:type="spellEnd"/>
+      <w:r>
+        <w:rPr>
+          <w:b/>
+        </w:rPr>
+        <w:t>:</w:t>
+      </w:r>
+    </w:p>
+    <w:p>
+      <w:pPr>
+        <w:pStyle w:val="ListParagraph"/>
+        <w:rPr>
+          <w:b/>
+        </w:rPr>
+      </w:pPr>
+    </w:p>
+    <w:p>
+      <w:pPr>
+        <w:pStyle w:val="ListParagraph"/>
+      </w:pPr>
+      <w:r>
+        <w:t>We will write that code which may cause the crash inside “Try” clause.</w:t>
+      </w:r>
+    </w:p>
+    <w:p>
+      <w:pPr>
+        <w:pStyle w:val="ListParagraph"/>
+      </w:pPr>
+    </w:p>
+    <w:p>
+      <w:pPr>
+        <w:pStyle w:val="ListParagraph"/>
+        <w:numPr>
+          <w:ilvl w:val="0"/>
+          <w:numId w:val="1"/>
+        </w:numPr>
+        <w:rPr>
+          <w:b/>
+        </w:rPr>
+      </w:pPr>
+      <w:r>
+        <w:rPr>
+          <w:b/>
+        </w:rPr>
+        <w:t xml:space="preserve">What is the purpose of the try clause? What is the purpose of </w:t>
+      </w:r>
+      <w:proofErr w:type="gramStart"/>
+      <w:r>
+        <w:rPr>
+          <w:b/>
+        </w:rPr>
+        <w:t>the except</w:t>
+      </w:r>
+      <w:proofErr w:type="gramEnd"/>
+      <w:r>
+        <w:rPr>
+          <w:b/>
+        </w:rPr>
+        <w:t xml:space="preserve"> clause?</w:t>
+      </w:r>
+    </w:p>
+    <w:p>
+      <w:pPr>
+        <w:pStyle w:val="ListParagraph"/>
+        <w:rPr>
+          <w:b/>
+        </w:rPr>
+      </w:pPr>
+    </w:p>
+    <w:p>
+      <w:pPr>
+        <w:pStyle w:val="ListParagraph"/>
+      </w:pPr>
+      <w:proofErr w:type="spellStart"/>
+      <w:r>
+        <w:rPr>
+          <w:b/>
+        </w:rPr>
+        <w:t>Ans</w:t>
+      </w:r>
+      <w:proofErr w:type="spellEnd"/>
+      <w:r>
+        <w:rPr>
+          <w:b/>
+        </w:rPr>
+        <w:t>:</w:t>
+      </w:r>
+      <w:r>
+        <w:t xml:space="preserve"> </w:t>
+      </w:r>
+    </w:p>
+    <w:p>
+      <w:pPr>
+        <w:pStyle w:val="ListParagraph"/>
+      </w:pPr>
+    </w:p>
+    <w:p>
+      <w:pPr>
+        <w:pStyle w:val="ListParagraph"/>
+      </w:pPr>
+      <w:r>
+        <w:t xml:space="preserve">We may have some code block which may cause program to terminate prematurely or crash. To prevent this, we place this code segment inside try clause. </w:t>
+      </w:r>
+    </w:p>
+    <w:p>
+      <w:pPr>
+        <w:pStyle w:val="ListParagraph"/>
+      </w:pPr>
+    </w:p>
+    <w:p>
+      <w:pPr>
+        <w:pStyle w:val="ListParagraph"/>
+      </w:pPr>
+      <w:r>
+        <w:t xml:space="preserve">The code segment inside except clause is executed when the error happens inside the try clause. </w:t>
+      </w:r>
+    </w:p>
+    <w:p>
+      <w:pPr>
+        <w:pStyle w:val="ListParagraph"/>
+      </w:pPr>
+    </w:p>
+    <w:p>
+      <w:pPr>
+        <w:pStyle w:val="ListParagraph"/>
+      </w:pPr>
+      <w:r>
+        <w:t xml:space="preserve">In this way program continues to run even if some error happens. </w:t>
+      </w:r>
+    </w:p>
+    <w:p>
+      <w:pPr>
+        <w:rPr>
+          <w:b/>
+        </w:rPr>
+      </w:pPr>
     </w:p>
     <w:p>
       <w:pPr>

</xml_diff>